<commit_message>
chore: add details to contract
</commit_message>
<xml_diff>
--- a/server/templates/contrat_pret_cro.docx
+++ b/server/templates/contrat_pret_cro.docx
@@ -366,7 +366,7 @@
     <w:p>
       <w:pPr>
         <w:pStyle w:val="Normal"/>
-        <w:overflowPunct w:val="false"/>
+        <w:overflowPunct w:val="true"/>
         <w:spacing w:lineRule="auto" w:line="360"/>
         <w:jc w:val="center"/>
         <w:textAlignment w:val="baseline"/>
@@ -388,7 +388,7 @@
     <w:p>
       <w:pPr>
         <w:pStyle w:val="Normal"/>
-        <w:overflowPunct w:val="false"/>
+        <w:overflowPunct w:val="true"/>
         <w:spacing w:lineRule="auto" w:line="360"/>
         <w:jc w:val="center"/>
         <w:textAlignment w:val="baseline"/>
@@ -538,7 +538,31 @@
           <w:color w:val="1A1A1A"/>
           <w:lang w:eastAsia="fr-FR"/>
         </w:rPr>
-        <w:t>{^hasLent}Le Prêteur versera le montant du Prêt le {datePayOff}.{/hasLent}</w:t>
+        <w:t>{^hasLent}</w:t>
+      </w:r>
+      <w:r>
+        <w:rPr>
+          <w:rFonts w:cs="Arial" w:ascii="Arial" w:hAnsi="Arial"/>
+          <w:color w:val="1A1A1A"/>
+          <w:lang w:eastAsia="fr-FR"/>
+        </w:rPr>
+        <w:t>{^hasSeveralPayoffs}</w:t>
+      </w:r>
+      <w:r>
+        <w:rPr>
+          <w:rFonts w:cs="Arial" w:ascii="Arial" w:hAnsi="Arial"/>
+          <w:color w:val="1A1A1A"/>
+          <w:lang w:eastAsia="fr-FR"/>
+        </w:rPr>
+        <w:t>Le Prêteur versera le montant du Prêt le {datePayOff}.</w:t>
+      </w:r>
+      <w:r>
+        <w:rPr>
+          <w:rFonts w:cs="Arial" w:ascii="Arial" w:hAnsi="Arial"/>
+          <w:color w:val="1A1A1A"/>
+          <w:lang w:eastAsia="fr-FR"/>
+        </w:rPr>
+        <w:t>{/hasSeveralPayoffs}</w:t>
       </w:r>
     </w:p>
     <w:p>
@@ -594,21 +618,7 @@
           <w:rFonts w:cs="Arial" w:ascii="Arial" w:hAnsi="Arial"/>
           <w:color w:val="1A1A1A"/>
         </w:rPr>
-        <w:t>{#</w:t>
-      </w:r>
-      <w:r>
-        <w:rPr>
-          <w:rFonts w:cs="Arial" w:ascii="Arial" w:hAnsi="Arial"/>
-          <w:color w:val="1A1A1A"/>
-        </w:rPr>
-        <w:t>p</w:t>
-      </w:r>
-      <w:r>
-        <w:rPr>
-          <w:rFonts w:cs="Arial" w:ascii="Arial" w:hAnsi="Arial"/>
-          <w:color w:val="1A1A1A"/>
-        </w:rPr>
-        <w:t>ayoff}</w:t>
+        <w:t>{#payoff}</w:t>
       </w:r>
     </w:p>
     <w:p>
@@ -652,7 +662,7 @@
           <w:bCs w:val="false"/>
           <w:color w:val="1A1A1A"/>
         </w:rPr>
-        <w:t>{/</w:t>
+        <w:t>{/payoff}{/hasSeveralPayoffs}</w:t>
       </w:r>
       <w:r>
         <w:rPr>
@@ -660,17 +670,9 @@
           <w:b w:val="false"/>
           <w:bCs w:val="false"/>
           <w:color w:val="1A1A1A"/>
-        </w:rPr>
-        <w:t>p</w:t>
-      </w:r>
-      <w:r>
-        <w:rPr>
-          <w:rFonts w:cs="Arial" w:ascii="Arial" w:hAnsi="Arial"/>
-          <w:b w:val="false"/>
-          <w:bCs w:val="false"/>
-          <w:color w:val="1A1A1A"/>
-        </w:rPr>
-        <w:t>ayoff}{/hasSeveralPayoffs}</w:t>
+          <w:lang w:eastAsia="fr-FR"/>
+        </w:rPr>
+        <w:t>{/hasLent}</w:t>
       </w:r>
     </w:p>
     <w:p>
@@ -833,7 +835,7 @@
     <w:p>
       <w:pPr>
         <w:pStyle w:val="Normal"/>
-        <w:overflowPunct w:val="false"/>
+        <w:overflowPunct w:val="true"/>
         <w:spacing w:lineRule="auto" w:line="360"/>
         <w:jc w:val="center"/>
         <w:textAlignment w:val="baseline"/>
@@ -855,7 +857,7 @@
     <w:p>
       <w:pPr>
         <w:pStyle w:val="Normal"/>
-        <w:overflowPunct w:val="false"/>
+        <w:overflowPunct w:val="true"/>
         <w:spacing w:lineRule="auto" w:line="360"/>
         <w:jc w:val="center"/>
         <w:textAlignment w:val="baseline"/>
@@ -1076,7 +1078,7 @@
     <w:p>
       <w:pPr>
         <w:pStyle w:val="Normal"/>
-        <w:overflowPunct w:val="false"/>
+        <w:overflowPunct w:val="true"/>
         <w:spacing w:lineRule="auto" w:line="360"/>
         <w:jc w:val="center"/>
         <w:textAlignment w:val="baseline"/>
@@ -2732,7 +2734,7 @@
     <w:p>
       <w:pPr>
         <w:pStyle w:val="Normal"/>
-        <w:overflowPunct w:val="false"/>
+        <w:overflowPunct w:val="true"/>
         <w:spacing w:lineRule="auto" w:line="360"/>
         <w:jc w:val="center"/>
         <w:textAlignment w:val="baseline"/>
@@ -3988,7 +3990,7 @@
       <w:pPr>
         <w:pStyle w:val="Normal"/>
         <w:widowControl w:val="false"/>
-        <w:overflowPunct w:val="false"/>
+        <w:overflowPunct w:val="true"/>
         <w:spacing w:lineRule="auto" w:line="360"/>
         <w:jc w:val="both"/>
         <w:textAlignment w:val="baseline"/>
@@ -4042,7 +4044,7 @@
       <w:pPr>
         <w:pStyle w:val="Normal"/>
         <w:widowControl w:val="false"/>
-        <w:overflowPunct w:val="false"/>
+        <w:overflowPunct w:val="true"/>
         <w:spacing w:lineRule="auto" w:line="360"/>
         <w:ind w:left="567" w:hanging="0"/>
         <w:jc w:val="both"/>
@@ -5168,7 +5170,7 @@
       <w:pPr>
         <w:pStyle w:val="Normal"/>
         <w:widowControl w:val="false"/>
-        <w:overflowPunct w:val="false"/>
+        <w:overflowPunct w:val="true"/>
         <w:spacing w:lineRule="auto" w:line="360"/>
         <w:jc w:val="both"/>
         <w:textAlignment w:val="baseline"/>
@@ -5192,7 +5194,7 @@
           <w:ilvl w:val="1"/>
           <w:numId w:val="13"/>
         </w:numPr>
-        <w:overflowPunct w:val="false"/>
+        <w:overflowPunct w:val="true"/>
         <w:spacing w:lineRule="auto" w:line="360"/>
         <w:jc w:val="both"/>
         <w:textAlignment w:val="baseline"/>
@@ -9385,7 +9387,7 @@
           <w:ilvl w:val="1"/>
           <w:numId w:val="20"/>
         </w:numPr>
-        <w:overflowPunct w:val="false"/>
+        <w:overflowPunct w:val="true"/>
         <w:spacing w:lineRule="auto" w:line="360"/>
         <w:ind w:left="567" w:hanging="567"/>
         <w:jc w:val="both"/>
@@ -9415,7 +9417,7 @@
     <w:p>
       <w:pPr>
         <w:pStyle w:val="Normal"/>
-        <w:overflowPunct w:val="false"/>
+        <w:overflowPunct w:val="true"/>
         <w:spacing w:lineRule="auto" w:line="360"/>
         <w:ind w:left="567" w:hanging="567"/>
         <w:jc w:val="both"/>
@@ -9440,7 +9442,7 @@
           <w:ilvl w:val="1"/>
           <w:numId w:val="20"/>
         </w:numPr>
-        <w:overflowPunct w:val="false"/>
+        <w:overflowPunct w:val="true"/>
         <w:spacing w:lineRule="auto" w:line="360"/>
         <w:ind w:left="567" w:hanging="567"/>
         <w:jc w:val="both"/>
@@ -9470,7 +9472,7 @@
       <w:pPr>
         <w:pStyle w:val="Normal"/>
         <w:widowControl w:val="false"/>
-        <w:overflowPunct w:val="false"/>
+        <w:overflowPunct w:val="true"/>
         <w:spacing w:lineRule="auto" w:line="360"/>
         <w:ind w:left="567" w:hanging="567"/>
         <w:jc w:val="both"/>
@@ -9499,7 +9501,7 @@
           <w:ilvl w:val="1"/>
           <w:numId w:val="20"/>
         </w:numPr>
-        <w:overflowPunct w:val="false"/>
+        <w:overflowPunct w:val="true"/>
         <w:spacing w:lineRule="auto" w:line="360"/>
         <w:ind w:left="567" w:hanging="567"/>
         <w:jc w:val="both"/>
@@ -9529,7 +9531,7 @@
     <w:p>
       <w:pPr>
         <w:pStyle w:val="Normal"/>
-        <w:overflowPunct w:val="false"/>
+        <w:overflowPunct w:val="true"/>
         <w:spacing w:lineRule="auto" w:line="360"/>
         <w:jc w:val="both"/>
         <w:textAlignment w:val="baseline"/>
@@ -9553,7 +9555,7 @@
           <w:ilvl w:val="1"/>
           <w:numId w:val="20"/>
         </w:numPr>
-        <w:overflowPunct w:val="false"/>
+        <w:overflowPunct w:val="true"/>
         <w:spacing w:lineRule="auto" w:line="360"/>
         <w:ind w:left="567" w:hanging="567"/>
         <w:jc w:val="both"/>
@@ -9583,7 +9585,7 @@
     <w:p>
       <w:pPr>
         <w:pStyle w:val="Normal"/>
-        <w:overflowPunct w:val="false"/>
+        <w:overflowPunct w:val="true"/>
         <w:spacing w:lineRule="auto" w:line="360"/>
         <w:jc w:val="both"/>
         <w:textAlignment w:val="baseline"/>
@@ -9607,7 +9609,7 @@
           <w:ilvl w:val="1"/>
           <w:numId w:val="20"/>
         </w:numPr>
-        <w:overflowPunct w:val="false"/>
+        <w:overflowPunct w:val="true"/>
         <w:spacing w:lineRule="auto" w:line="360"/>
         <w:ind w:left="567" w:hanging="567"/>
         <w:jc w:val="both"/>
@@ -9638,7 +9640,7 @@
       <w:pPr>
         <w:pStyle w:val="Normal"/>
         <w:widowControl w:val="false"/>
-        <w:overflowPunct w:val="false"/>
+        <w:overflowPunct w:val="true"/>
         <w:spacing w:lineRule="auto" w:line="360"/>
         <w:jc w:val="both"/>
         <w:textAlignment w:val="baseline"/>
@@ -9666,7 +9668,7 @@
           <w:ilvl w:val="1"/>
           <w:numId w:val="20"/>
         </w:numPr>
-        <w:overflowPunct w:val="false"/>
+        <w:overflowPunct w:val="true"/>
         <w:spacing w:lineRule="auto" w:line="360"/>
         <w:ind w:left="567" w:hanging="567"/>
         <w:jc w:val="both"/>
@@ -9697,7 +9699,7 @@
       <w:pPr>
         <w:pStyle w:val="Normal"/>
         <w:widowControl w:val="false"/>
-        <w:overflowPunct w:val="false"/>
+        <w:overflowPunct w:val="true"/>
         <w:spacing w:lineRule="auto" w:line="360"/>
         <w:jc w:val="both"/>
         <w:textAlignment w:val="baseline"/>
@@ -9725,7 +9727,7 @@
           <w:ilvl w:val="1"/>
           <w:numId w:val="20"/>
         </w:numPr>
-        <w:overflowPunct w:val="false"/>
+        <w:overflowPunct w:val="true"/>
         <w:spacing w:lineRule="auto" w:line="360"/>
         <w:ind w:left="567" w:hanging="567"/>
         <w:jc w:val="both"/>
@@ -14164,6 +14166,74 @@
       <w:u w:val="none"/>
     </w:rPr>
   </w:style>
+  <w:style w:type="character" w:styleId="ListLabel72">
+    <w:name w:val="ListLabel 72"/>
+    <w:qFormat/>
+    <w:rPr>
+      <w:rFonts w:ascii="Arial" w:hAnsi="Arial" w:cs="Symbol"/>
+      <w:b/>
+    </w:rPr>
+  </w:style>
+  <w:style w:type="character" w:styleId="ListLabel73">
+    <w:name w:val="ListLabel 73"/>
+    <w:qFormat/>
+    <w:rPr>
+      <w:rFonts w:cs="Courier New"/>
+    </w:rPr>
+  </w:style>
+  <w:style w:type="character" w:styleId="ListLabel74">
+    <w:name w:val="ListLabel 74"/>
+    <w:qFormat/>
+    <w:rPr>
+      <w:rFonts w:cs="Wingdings"/>
+    </w:rPr>
+  </w:style>
+  <w:style w:type="character" w:styleId="ListLabel75">
+    <w:name w:val="ListLabel 75"/>
+    <w:qFormat/>
+    <w:rPr>
+      <w:rFonts w:ascii="Arial" w:hAnsi="Arial" w:cs="Arial"/>
+      <w:sz w:val="24"/>
+      <w:szCs w:val="24"/>
+    </w:rPr>
+  </w:style>
+  <w:style w:type="character" w:styleId="ListLabel76">
+    <w:name w:val="ListLabel 76"/>
+    <w:qFormat/>
+    <w:rPr>
+      <w:color w:val="00000A"/>
+    </w:rPr>
+  </w:style>
+  <w:style w:type="character" w:styleId="ListLabel77">
+    <w:name w:val="ListLabel 77"/>
+    <w:qFormat/>
+    <w:rPr>
+      <w:b w:val="false"/>
+      <w:bCs w:val="false"/>
+    </w:rPr>
+  </w:style>
+  <w:style w:type="character" w:styleId="ListLabel78">
+    <w:name w:val="ListLabel 78"/>
+    <w:qFormat/>
+    <w:rPr>
+      <w:rFonts w:ascii="Arial" w:hAnsi="Arial" w:cs="Arial"/>
+    </w:rPr>
+  </w:style>
+  <w:style w:type="character" w:styleId="ListLabel79">
+    <w:name w:val="ListLabel 79"/>
+    <w:qFormat/>
+    <w:rPr>
+      <w:u w:val="single"/>
+    </w:rPr>
+  </w:style>
+  <w:style w:type="character" w:styleId="ListLabel80">
+    <w:name w:val="ListLabel 80"/>
+    <w:qFormat/>
+    <w:rPr>
+      <w:rFonts w:ascii="Arial" w:hAnsi="Arial"/>
+      <w:u w:val="none"/>
+    </w:rPr>
+  </w:style>
   <w:style w:type="paragraph" w:styleId="Heading">
     <w:name w:val="Heading"/>
     <w:basedOn w:val="Normal"/>

</xml_diff>

<commit_message>
chore: change contact output format
</commit_message>
<xml_diff>
--- a/server/templates/contrat_pret_cro.docx
+++ b/server/templates/contrat_pret_cro.docx
@@ -118,7 +118,21 @@
           <w:rFonts w:eastAsia="Times New Roman" w:cs="Arial" w:ascii="Arial" w:hAnsi="Arial"/>
           <w:lang w:val="fr-CH" w:eastAsia="fr-CH"/>
         </w:rPr>
-        <w:t>{borrower}</w:t>
+        <w:t>{</w:t>
+      </w:r>
+      <w:r>
+        <w:rPr>
+          <w:rFonts w:eastAsia="Times New Roman" w:cs="Arial" w:ascii="Arial" w:hAnsi="Arial"/>
+          <w:lang w:val="fr-CH" w:eastAsia="fr-CH"/>
+        </w:rPr>
+        <w:t>@</w:t>
+      </w:r>
+      <w:r>
+        <w:rPr>
+          <w:rFonts w:eastAsia="Times New Roman" w:cs="Arial" w:ascii="Arial" w:hAnsi="Arial"/>
+          <w:lang w:val="fr-CH" w:eastAsia="fr-CH"/>
+        </w:rPr>
+        <w:t>borrower}</w:t>
       </w:r>
     </w:p>
     <w:p>
@@ -233,7 +247,21 @@
           <w:rFonts w:eastAsia="Times New Roman" w:cs="Arial" w:ascii="Arial" w:hAnsi="Arial"/>
           <w:lang w:val="fr-CH" w:eastAsia="fr-CH"/>
         </w:rPr>
-        <w:t>{lender}</w:t>
+        <w:t>{</w:t>
+      </w:r>
+      <w:r>
+        <w:rPr>
+          <w:rFonts w:eastAsia="Times New Roman" w:cs="Arial" w:ascii="Arial" w:hAnsi="Arial"/>
+          <w:lang w:val="fr-CH" w:eastAsia="fr-CH"/>
+        </w:rPr>
+        <w:t>@</w:t>
+      </w:r>
+      <w:r>
+        <w:rPr>
+          <w:rFonts w:eastAsia="Times New Roman" w:cs="Arial" w:ascii="Arial" w:hAnsi="Arial"/>
+          <w:lang w:val="fr-CH" w:eastAsia="fr-CH"/>
+        </w:rPr>
+        <w:t>lender}</w:t>
       </w:r>
     </w:p>
     <w:p>
@@ -366,7 +394,7 @@
     <w:p>
       <w:pPr>
         <w:pStyle w:val="Normal"/>
-        <w:overflowPunct w:val="true"/>
+        <w:overflowPunct w:val="false"/>
         <w:spacing w:lineRule="auto" w:line="360"/>
         <w:jc w:val="center"/>
         <w:textAlignment w:val="baseline"/>
@@ -388,7 +416,7 @@
     <w:p>
       <w:pPr>
         <w:pStyle w:val="Normal"/>
-        <w:overflowPunct w:val="true"/>
+        <w:overflowPunct w:val="false"/>
         <w:spacing w:lineRule="auto" w:line="360"/>
         <w:jc w:val="center"/>
         <w:textAlignment w:val="baseline"/>
@@ -538,66 +566,23 @@
           <w:color w:val="1A1A1A"/>
           <w:lang w:eastAsia="fr-FR"/>
         </w:rPr>
-        <w:t>{^hasLent}</w:t>
-      </w:r>
+        <w:t>{^hasLent}{^hasSeveralPayoffs}Le Prêteur versera le montant du Prêt le {datePayOff}.{/hasSeveralPayoffs}</w:t>
+      </w:r>
+    </w:p>
+    <w:p>
+      <w:pPr>
+        <w:pStyle w:val="ListParagraph"/>
+        <w:widowControl w:val="false"/>
+        <w:spacing w:lineRule="auto" w:line="360"/>
+        <w:jc w:val="both"/>
+        <w:rPr/>
+      </w:pPr>
       <w:r>
         <w:rPr>
           <w:rFonts w:cs="Arial" w:ascii="Arial" w:hAnsi="Arial"/>
           <w:color w:val="1A1A1A"/>
-          <w:lang w:eastAsia="fr-FR"/>
-        </w:rPr>
-        <w:t>{^hasSeveralPayoffs}</w:t>
-      </w:r>
-      <w:r>
-        <w:rPr>
-          <w:rFonts w:cs="Arial" w:ascii="Arial" w:hAnsi="Arial"/>
-          <w:color w:val="1A1A1A"/>
-          <w:lang w:eastAsia="fr-FR"/>
-        </w:rPr>
-        <w:t>Le Prêteur versera le montant du Prêt le {datePayOff}.</w:t>
-      </w:r>
-      <w:r>
-        <w:rPr>
-          <w:rFonts w:cs="Arial" w:ascii="Arial" w:hAnsi="Arial"/>
-          <w:color w:val="1A1A1A"/>
-          <w:lang w:eastAsia="fr-FR"/>
-        </w:rPr>
-        <w:t>{/hasSeveralPayoffs}</w:t>
-      </w:r>
-    </w:p>
-    <w:p>
-      <w:pPr>
-        <w:pStyle w:val="ListParagraph"/>
-        <w:widowControl w:val="false"/>
-        <w:spacing w:lineRule="auto" w:line="360"/>
-        <w:jc w:val="both"/>
-        <w:rPr>
-          <w:rFonts w:ascii="Arial" w:hAnsi="Arial" w:cs="Arial"/>
-          <w:color w:val="1A1A1A"/>
-        </w:rPr>
-      </w:pPr>
-      <w:r>
-        <w:rPr>
-          <w:rFonts w:cs="Arial" w:ascii="Arial" w:hAnsi="Arial"/>
-          <w:color w:val="1A1A1A"/>
-        </w:rPr>
-        <w:t>{#hasSeveralPayoffs}</w:t>
-      </w:r>
-    </w:p>
-    <w:p>
-      <w:pPr>
-        <w:pStyle w:val="ListParagraph"/>
-        <w:widowControl w:val="false"/>
-        <w:spacing w:lineRule="auto" w:line="360"/>
-        <w:jc w:val="both"/>
-        <w:rPr/>
-      </w:pPr>
-      <w:r>
-        <w:rPr>
-          <w:rFonts w:cs="Arial" w:ascii="Arial" w:hAnsi="Arial"/>
-          <w:color w:val="1A1A1A"/>
-        </w:rPr>
-        <w:t>Le Prêteur versera le montant en {numberOfPayoffs} acomptes successifs aux dates suivantes:</w:t>
+        </w:rPr>
+        <w:t>{#hasSeveralPayoffs}Le Prêteur versera le montant en {numberOfPayoffs} acomptes successifs aux dates suivantes:</w:t>
       </w:r>
     </w:p>
     <w:p>
@@ -835,7 +820,7 @@
     <w:p>
       <w:pPr>
         <w:pStyle w:val="Normal"/>
-        <w:overflowPunct w:val="true"/>
+        <w:overflowPunct w:val="false"/>
         <w:spacing w:lineRule="auto" w:line="360"/>
         <w:jc w:val="center"/>
         <w:textAlignment w:val="baseline"/>
@@ -857,7 +842,7 @@
     <w:p>
       <w:pPr>
         <w:pStyle w:val="Normal"/>
-        <w:overflowPunct w:val="true"/>
+        <w:overflowPunct w:val="false"/>
         <w:spacing w:lineRule="auto" w:line="360"/>
         <w:jc w:val="center"/>
         <w:textAlignment w:val="baseline"/>
@@ -1078,7 +1063,7 @@
     <w:p>
       <w:pPr>
         <w:pStyle w:val="Normal"/>
-        <w:overflowPunct w:val="true"/>
+        <w:overflowPunct w:val="false"/>
         <w:spacing w:lineRule="auto" w:line="360"/>
         <w:jc w:val="center"/>
         <w:textAlignment w:val="baseline"/>
@@ -2734,7 +2719,7 @@
     <w:p>
       <w:pPr>
         <w:pStyle w:val="Normal"/>
-        <w:overflowPunct w:val="true"/>
+        <w:overflowPunct w:val="false"/>
         <w:spacing w:lineRule="auto" w:line="360"/>
         <w:jc w:val="center"/>
         <w:textAlignment w:val="baseline"/>
@@ -3990,7 +3975,7 @@
       <w:pPr>
         <w:pStyle w:val="Normal"/>
         <w:widowControl w:val="false"/>
-        <w:overflowPunct w:val="true"/>
+        <w:overflowPunct w:val="false"/>
         <w:spacing w:lineRule="auto" w:line="360"/>
         <w:jc w:val="both"/>
         <w:textAlignment w:val="baseline"/>
@@ -4044,7 +4029,7 @@
       <w:pPr>
         <w:pStyle w:val="Normal"/>
         <w:widowControl w:val="false"/>
-        <w:overflowPunct w:val="true"/>
+        <w:overflowPunct w:val="false"/>
         <w:spacing w:lineRule="auto" w:line="360"/>
         <w:ind w:left="567" w:hanging="0"/>
         <w:jc w:val="both"/>
@@ -5170,7 +5155,7 @@
       <w:pPr>
         <w:pStyle w:val="Normal"/>
         <w:widowControl w:val="false"/>
-        <w:overflowPunct w:val="true"/>
+        <w:overflowPunct w:val="false"/>
         <w:spacing w:lineRule="auto" w:line="360"/>
         <w:jc w:val="both"/>
         <w:textAlignment w:val="baseline"/>
@@ -5194,7 +5179,7 @@
           <w:ilvl w:val="1"/>
           <w:numId w:val="13"/>
         </w:numPr>
-        <w:overflowPunct w:val="true"/>
+        <w:overflowPunct w:val="false"/>
         <w:spacing w:lineRule="auto" w:line="360"/>
         <w:jc w:val="both"/>
         <w:textAlignment w:val="baseline"/>
@@ -9387,7 +9372,7 @@
           <w:ilvl w:val="1"/>
           <w:numId w:val="20"/>
         </w:numPr>
-        <w:overflowPunct w:val="true"/>
+        <w:overflowPunct w:val="false"/>
         <w:spacing w:lineRule="auto" w:line="360"/>
         <w:ind w:left="567" w:hanging="567"/>
         <w:jc w:val="both"/>
@@ -9417,7 +9402,7 @@
     <w:p>
       <w:pPr>
         <w:pStyle w:val="Normal"/>
-        <w:overflowPunct w:val="true"/>
+        <w:overflowPunct w:val="false"/>
         <w:spacing w:lineRule="auto" w:line="360"/>
         <w:ind w:left="567" w:hanging="567"/>
         <w:jc w:val="both"/>
@@ -9442,7 +9427,7 @@
           <w:ilvl w:val="1"/>
           <w:numId w:val="20"/>
         </w:numPr>
-        <w:overflowPunct w:val="true"/>
+        <w:overflowPunct w:val="false"/>
         <w:spacing w:lineRule="auto" w:line="360"/>
         <w:ind w:left="567" w:hanging="567"/>
         <w:jc w:val="both"/>
@@ -9472,7 +9457,7 @@
       <w:pPr>
         <w:pStyle w:val="Normal"/>
         <w:widowControl w:val="false"/>
-        <w:overflowPunct w:val="true"/>
+        <w:overflowPunct w:val="false"/>
         <w:spacing w:lineRule="auto" w:line="360"/>
         <w:ind w:left="567" w:hanging="567"/>
         <w:jc w:val="both"/>
@@ -9501,7 +9486,7 @@
           <w:ilvl w:val="1"/>
           <w:numId w:val="20"/>
         </w:numPr>
-        <w:overflowPunct w:val="true"/>
+        <w:overflowPunct w:val="false"/>
         <w:spacing w:lineRule="auto" w:line="360"/>
         <w:ind w:left="567" w:hanging="567"/>
         <w:jc w:val="both"/>
@@ -9531,7 +9516,7 @@
     <w:p>
       <w:pPr>
         <w:pStyle w:val="Normal"/>
-        <w:overflowPunct w:val="true"/>
+        <w:overflowPunct w:val="false"/>
         <w:spacing w:lineRule="auto" w:line="360"/>
         <w:jc w:val="both"/>
         <w:textAlignment w:val="baseline"/>
@@ -9555,7 +9540,7 @@
           <w:ilvl w:val="1"/>
           <w:numId w:val="20"/>
         </w:numPr>
-        <w:overflowPunct w:val="true"/>
+        <w:overflowPunct w:val="false"/>
         <w:spacing w:lineRule="auto" w:line="360"/>
         <w:ind w:left="567" w:hanging="567"/>
         <w:jc w:val="both"/>
@@ -9585,7 +9570,7 @@
     <w:p>
       <w:pPr>
         <w:pStyle w:val="Normal"/>
-        <w:overflowPunct w:val="true"/>
+        <w:overflowPunct w:val="false"/>
         <w:spacing w:lineRule="auto" w:line="360"/>
         <w:jc w:val="both"/>
         <w:textAlignment w:val="baseline"/>
@@ -9609,7 +9594,7 @@
           <w:ilvl w:val="1"/>
           <w:numId w:val="20"/>
         </w:numPr>
-        <w:overflowPunct w:val="true"/>
+        <w:overflowPunct w:val="false"/>
         <w:spacing w:lineRule="auto" w:line="360"/>
         <w:ind w:left="567" w:hanging="567"/>
         <w:jc w:val="both"/>
@@ -9640,7 +9625,7 @@
       <w:pPr>
         <w:pStyle w:val="Normal"/>
         <w:widowControl w:val="false"/>
-        <w:overflowPunct w:val="true"/>
+        <w:overflowPunct w:val="false"/>
         <w:spacing w:lineRule="auto" w:line="360"/>
         <w:jc w:val="both"/>
         <w:textAlignment w:val="baseline"/>
@@ -9668,7 +9653,7 @@
           <w:ilvl w:val="1"/>
           <w:numId w:val="20"/>
         </w:numPr>
-        <w:overflowPunct w:val="true"/>
+        <w:overflowPunct w:val="false"/>
         <w:spacing w:lineRule="auto" w:line="360"/>
         <w:ind w:left="567" w:hanging="567"/>
         <w:jc w:val="both"/>
@@ -9699,7 +9684,7 @@
       <w:pPr>
         <w:pStyle w:val="Normal"/>
         <w:widowControl w:val="false"/>
-        <w:overflowPunct w:val="true"/>
+        <w:overflowPunct w:val="false"/>
         <w:spacing w:lineRule="auto" w:line="360"/>
         <w:jc w:val="both"/>
         <w:textAlignment w:val="baseline"/>
@@ -9727,7 +9712,7 @@
           <w:ilvl w:val="1"/>
           <w:numId w:val="20"/>
         </w:numPr>
-        <w:overflowPunct w:val="true"/>
+        <w:overflowPunct w:val="false"/>
         <w:spacing w:lineRule="auto" w:line="360"/>
         <w:ind w:left="567" w:hanging="567"/>
         <w:jc w:val="both"/>
@@ -14234,6 +14219,74 @@
       <w:u w:val="none"/>
     </w:rPr>
   </w:style>
+  <w:style w:type="character" w:styleId="ListLabel81">
+    <w:name w:val="ListLabel 81"/>
+    <w:qFormat/>
+    <w:rPr>
+      <w:rFonts w:ascii="Arial" w:hAnsi="Arial" w:cs="Symbol"/>
+      <w:b/>
+    </w:rPr>
+  </w:style>
+  <w:style w:type="character" w:styleId="ListLabel82">
+    <w:name w:val="ListLabel 82"/>
+    <w:qFormat/>
+    <w:rPr>
+      <w:rFonts w:cs="Courier New"/>
+    </w:rPr>
+  </w:style>
+  <w:style w:type="character" w:styleId="ListLabel83">
+    <w:name w:val="ListLabel 83"/>
+    <w:qFormat/>
+    <w:rPr>
+      <w:rFonts w:cs="Wingdings"/>
+    </w:rPr>
+  </w:style>
+  <w:style w:type="character" w:styleId="ListLabel84">
+    <w:name w:val="ListLabel 84"/>
+    <w:qFormat/>
+    <w:rPr>
+      <w:rFonts w:ascii="Arial" w:hAnsi="Arial" w:cs="Arial"/>
+      <w:sz w:val="24"/>
+      <w:szCs w:val="24"/>
+    </w:rPr>
+  </w:style>
+  <w:style w:type="character" w:styleId="ListLabel85">
+    <w:name w:val="ListLabel 85"/>
+    <w:qFormat/>
+    <w:rPr>
+      <w:color w:val="00000A"/>
+    </w:rPr>
+  </w:style>
+  <w:style w:type="character" w:styleId="ListLabel86">
+    <w:name w:val="ListLabel 86"/>
+    <w:qFormat/>
+    <w:rPr>
+      <w:b w:val="false"/>
+      <w:bCs w:val="false"/>
+    </w:rPr>
+  </w:style>
+  <w:style w:type="character" w:styleId="ListLabel87">
+    <w:name w:val="ListLabel 87"/>
+    <w:qFormat/>
+    <w:rPr>
+      <w:rFonts w:ascii="Arial" w:hAnsi="Arial" w:cs="Arial"/>
+    </w:rPr>
+  </w:style>
+  <w:style w:type="character" w:styleId="ListLabel88">
+    <w:name w:val="ListLabel 88"/>
+    <w:qFormat/>
+    <w:rPr>
+      <w:u w:val="single"/>
+    </w:rPr>
+  </w:style>
+  <w:style w:type="character" w:styleId="ListLabel89">
+    <w:name w:val="ListLabel 89"/>
+    <w:qFormat/>
+    <w:rPr>
+      <w:rFonts w:ascii="Arial" w:hAnsi="Arial"/>
+      <w:u w:val="none"/>
+    </w:rPr>
+  </w:style>
   <w:style w:type="paragraph" w:styleId="Heading">
     <w:name w:val="Heading"/>
     <w:basedOn w:val="Normal"/>

</xml_diff>

<commit_message>
chore: refine text output
</commit_message>
<xml_diff>
--- a/server/templates/contrat_pret_cro.docx
+++ b/server/templates/contrat_pret_cro.docx
@@ -118,39 +118,58 @@
           <w:rFonts w:eastAsia="Times New Roman" w:cs="Arial" w:ascii="Arial" w:hAnsi="Arial"/>
           <w:lang w:val="fr-CH" w:eastAsia="fr-CH"/>
         </w:rPr>
-        <w:t>{</w:t>
-      </w:r>
+        <w:t>{borrower}</w:t>
+      </w:r>
+    </w:p>
+    <w:p>
+      <w:pPr>
+        <w:pStyle w:val="ListParagraph"/>
+        <w:spacing w:lineRule="auto" w:line="360"/>
+        <w:ind w:left="1800" w:hanging="0"/>
+        <w:jc w:val="both"/>
+        <w:rPr>
+          <w:rFonts w:ascii="Arial" w:hAnsi="Arial" w:eastAsia="Times New Roman" w:cs="Arial"/>
+          <w:lang w:val="fr-CH" w:eastAsia="fr-CH"/>
+        </w:rPr>
+      </w:pPr>
       <w:r>
         <w:rPr>
           <w:rFonts w:eastAsia="Times New Roman" w:cs="Arial" w:ascii="Arial" w:hAnsi="Arial"/>
           <w:lang w:val="fr-CH" w:eastAsia="fr-CH"/>
         </w:rPr>
-        <w:t>@</w:t>
-      </w:r>
+      </w:r>
+    </w:p>
+    <w:p>
+      <w:pPr>
+        <w:pStyle w:val="ListParagraph"/>
+        <w:spacing w:lineRule="auto" w:line="360"/>
+        <w:ind w:left="1800" w:hanging="0"/>
+        <w:jc w:val="both"/>
+        <w:rPr>
+          <w:rFonts w:ascii="Arial" w:hAnsi="Arial" w:cs="Arial"/>
+        </w:rPr>
+      </w:pPr>
       <w:r>
         <w:rPr>
           <w:rFonts w:eastAsia="Times New Roman" w:cs="Arial" w:ascii="Arial" w:hAnsi="Arial"/>
           <w:lang w:val="fr-CH" w:eastAsia="fr-CH"/>
         </w:rPr>
-        <w:t>borrower}</w:t>
-      </w:r>
-    </w:p>
-    <w:p>
-      <w:pPr>
-        <w:pStyle w:val="ListParagraph"/>
-        <w:spacing w:lineRule="auto" w:line="360"/>
-        <w:ind w:left="1800" w:hanging="0"/>
-        <w:jc w:val="both"/>
-        <w:rPr>
-          <w:rFonts w:ascii="Arial" w:hAnsi="Arial" w:eastAsia="Times New Roman" w:cs="Arial"/>
+        <w:t>(l’ "</w:t>
+      </w:r>
+      <w:r>
+        <w:rPr>
+          <w:rFonts w:eastAsia="Times New Roman" w:cs="Arial" w:ascii="Arial" w:hAnsi="Arial"/>
+          <w:b/>
           <w:lang w:val="fr-CH" w:eastAsia="fr-CH"/>
         </w:rPr>
-      </w:pPr>
+        <w:t>Emprunteur</w:t>
+      </w:r>
       <w:r>
         <w:rPr>
           <w:rFonts w:eastAsia="Times New Roman" w:cs="Arial" w:ascii="Arial" w:hAnsi="Arial"/>
           <w:lang w:val="fr-CH" w:eastAsia="fr-CH"/>
         </w:rPr>
+        <w:t>")</w:t>
       </w:r>
     </w:p>
     <w:p>
@@ -162,106 +181,59 @@
         <w:rPr>
           <w:rFonts w:ascii="Arial" w:hAnsi="Arial" w:cs="Arial"/>
         </w:rPr>
+      </w:pPr>
+      <w:r>
+        <w:rPr>
+          <w:rFonts w:cs="Arial" w:ascii="Arial" w:hAnsi="Arial"/>
+        </w:rPr>
+      </w:r>
+    </w:p>
+    <w:p>
+      <w:pPr>
+        <w:pStyle w:val="Normal"/>
+        <w:spacing w:lineRule="auto" w:line="360"/>
+        <w:ind w:left="1483" w:hanging="0"/>
+        <w:jc w:val="both"/>
+        <w:rPr>
+          <w:rFonts w:ascii="Arial" w:hAnsi="Arial" w:cs="Arial"/>
+        </w:rPr>
+      </w:pPr>
+      <w:r>
+        <w:rPr>
+          <w:rFonts w:cs="Arial" w:ascii="Arial" w:hAnsi="Arial"/>
+        </w:rPr>
+      </w:r>
+    </w:p>
+    <w:p>
+      <w:pPr>
+        <w:pStyle w:val="ListParagraph"/>
+        <w:spacing w:lineRule="auto" w:line="360"/>
+        <w:ind w:left="1800" w:hanging="0"/>
+        <w:jc w:val="both"/>
+        <w:rPr>
+          <w:rFonts w:ascii="Arial" w:hAnsi="Arial" w:cs="Arial"/>
+        </w:rPr>
+      </w:pPr>
+      <w:r>
+        <w:rPr>
+          <w:rFonts w:cs="Arial" w:ascii="Arial" w:hAnsi="Arial"/>
+        </w:rPr>
+      </w:r>
+    </w:p>
+    <w:p>
+      <w:pPr>
+        <w:pStyle w:val="ListParagraph"/>
+        <w:spacing w:lineRule="auto" w:line="360"/>
+        <w:ind w:left="1800" w:hanging="0"/>
+        <w:jc w:val="both"/>
+        <w:rPr/>
       </w:pPr>
       <w:r>
         <w:rPr>
           <w:rFonts w:eastAsia="Times New Roman" w:cs="Arial" w:ascii="Arial" w:hAnsi="Arial"/>
           <w:lang w:val="fr-CH" w:eastAsia="fr-CH"/>
         </w:rPr>
-        <w:t>(l’ "</w:t>
-      </w:r>
-      <w:r>
-        <w:rPr>
-          <w:rFonts w:eastAsia="Times New Roman" w:cs="Arial" w:ascii="Arial" w:hAnsi="Arial"/>
-          <w:b/>
-          <w:lang w:val="fr-CH" w:eastAsia="fr-CH"/>
-        </w:rPr>
-        <w:t>Emprunteur</w:t>
-      </w:r>
-      <w:r>
-        <w:rPr>
-          <w:rFonts w:eastAsia="Times New Roman" w:cs="Arial" w:ascii="Arial" w:hAnsi="Arial"/>
-          <w:lang w:val="fr-CH" w:eastAsia="fr-CH"/>
-        </w:rPr>
-        <w:t>")</w:t>
-      </w:r>
-    </w:p>
-    <w:p>
-      <w:pPr>
-        <w:pStyle w:val="ListParagraph"/>
-        <w:spacing w:lineRule="auto" w:line="360"/>
-        <w:ind w:left="1800" w:hanging="0"/>
-        <w:jc w:val="both"/>
-        <w:rPr>
-          <w:rFonts w:ascii="Arial" w:hAnsi="Arial" w:cs="Arial"/>
-        </w:rPr>
-      </w:pPr>
-      <w:r>
-        <w:rPr>
-          <w:rFonts w:cs="Arial" w:ascii="Arial" w:hAnsi="Arial"/>
-        </w:rPr>
-      </w:r>
-    </w:p>
-    <w:p>
-      <w:pPr>
-        <w:pStyle w:val="Normal"/>
-        <w:spacing w:lineRule="auto" w:line="360"/>
-        <w:ind w:left="1483" w:hanging="0"/>
-        <w:jc w:val="both"/>
-        <w:rPr>
-          <w:rFonts w:ascii="Arial" w:hAnsi="Arial" w:cs="Arial"/>
-        </w:rPr>
-      </w:pPr>
-      <w:r>
-        <w:rPr>
-          <w:rFonts w:cs="Arial" w:ascii="Arial" w:hAnsi="Arial"/>
-        </w:rPr>
-      </w:r>
-    </w:p>
-    <w:p>
-      <w:pPr>
-        <w:pStyle w:val="ListParagraph"/>
-        <w:spacing w:lineRule="auto" w:line="360"/>
-        <w:ind w:left="1800" w:hanging="0"/>
-        <w:jc w:val="both"/>
-        <w:rPr>
-          <w:rFonts w:ascii="Arial" w:hAnsi="Arial" w:cs="Arial"/>
-        </w:rPr>
-      </w:pPr>
-      <w:r>
-        <w:rPr>
-          <w:rFonts w:cs="Arial" w:ascii="Arial" w:hAnsi="Arial"/>
-        </w:rPr>
-      </w:r>
-    </w:p>
-    <w:p>
-      <w:pPr>
-        <w:pStyle w:val="ListParagraph"/>
-        <w:spacing w:lineRule="auto" w:line="360"/>
-        <w:ind w:left="1800" w:hanging="0"/>
-        <w:jc w:val="both"/>
-        <w:rPr/>
-      </w:pPr>
-      <w:r>
-        <w:rPr>
-          <w:rFonts w:eastAsia="Times New Roman" w:cs="Arial" w:ascii="Arial" w:hAnsi="Arial"/>
-          <w:lang w:val="fr-CH" w:eastAsia="fr-CH"/>
-        </w:rPr>
-        <w:t>{</w:t>
-      </w:r>
-      <w:r>
-        <w:rPr>
-          <w:rFonts w:eastAsia="Times New Roman" w:cs="Arial" w:ascii="Arial" w:hAnsi="Arial"/>
-          <w:lang w:val="fr-CH" w:eastAsia="fr-CH"/>
-        </w:rPr>
-        <w:t>@</w:t>
-      </w:r>
-      <w:r>
-        <w:rPr>
-          <w:rFonts w:eastAsia="Times New Roman" w:cs="Arial" w:ascii="Arial" w:hAnsi="Arial"/>
-          <w:lang w:val="fr-CH" w:eastAsia="fr-CH"/>
-        </w:rPr>
-        <w:t>lender}</w:t>
+        <w:t>{lender}</w:t>
       </w:r>
     </w:p>
     <w:p>
@@ -568,15 +540,6 @@
         </w:rPr>
         <w:t>{^hasLent}{^hasSeveralPayoffs}Le Prêteur versera le montant du Prêt le {datePayOff}.{/hasSeveralPayoffs}</w:t>
       </w:r>
-    </w:p>
-    <w:p>
-      <w:pPr>
-        <w:pStyle w:val="ListParagraph"/>
-        <w:widowControl w:val="false"/>
-        <w:spacing w:lineRule="auto" w:line="360"/>
-        <w:jc w:val="both"/>
-        <w:rPr/>
-      </w:pPr>
       <w:r>
         <w:rPr>
           <w:rFonts w:cs="Arial" w:ascii="Arial" w:hAnsi="Arial"/>
@@ -14287,6 +14250,142 @@
       <w:u w:val="none"/>
     </w:rPr>
   </w:style>
+  <w:style w:type="character" w:styleId="ListLabel90">
+    <w:name w:val="ListLabel 90"/>
+    <w:qFormat/>
+    <w:rPr>
+      <w:rFonts w:ascii="Arial" w:hAnsi="Arial" w:cs="Symbol"/>
+      <w:b/>
+    </w:rPr>
+  </w:style>
+  <w:style w:type="character" w:styleId="ListLabel91">
+    <w:name w:val="ListLabel 91"/>
+    <w:qFormat/>
+    <w:rPr>
+      <w:rFonts w:cs="Courier New"/>
+    </w:rPr>
+  </w:style>
+  <w:style w:type="character" w:styleId="ListLabel92">
+    <w:name w:val="ListLabel 92"/>
+    <w:qFormat/>
+    <w:rPr>
+      <w:rFonts w:cs="Wingdings"/>
+    </w:rPr>
+  </w:style>
+  <w:style w:type="character" w:styleId="ListLabel93">
+    <w:name w:val="ListLabel 93"/>
+    <w:qFormat/>
+    <w:rPr>
+      <w:rFonts w:ascii="Arial" w:hAnsi="Arial" w:cs="Arial"/>
+      <w:sz w:val="24"/>
+      <w:szCs w:val="24"/>
+    </w:rPr>
+  </w:style>
+  <w:style w:type="character" w:styleId="ListLabel94">
+    <w:name w:val="ListLabel 94"/>
+    <w:qFormat/>
+    <w:rPr>
+      <w:color w:val="00000A"/>
+    </w:rPr>
+  </w:style>
+  <w:style w:type="character" w:styleId="ListLabel95">
+    <w:name w:val="ListLabel 95"/>
+    <w:qFormat/>
+    <w:rPr>
+      <w:b w:val="false"/>
+      <w:bCs w:val="false"/>
+    </w:rPr>
+  </w:style>
+  <w:style w:type="character" w:styleId="ListLabel96">
+    <w:name w:val="ListLabel 96"/>
+    <w:qFormat/>
+    <w:rPr>
+      <w:rFonts w:ascii="Arial" w:hAnsi="Arial" w:cs="Arial"/>
+    </w:rPr>
+  </w:style>
+  <w:style w:type="character" w:styleId="ListLabel97">
+    <w:name w:val="ListLabel 97"/>
+    <w:qFormat/>
+    <w:rPr>
+      <w:u w:val="single"/>
+    </w:rPr>
+  </w:style>
+  <w:style w:type="character" w:styleId="ListLabel98">
+    <w:name w:val="ListLabel 98"/>
+    <w:qFormat/>
+    <w:rPr>
+      <w:rFonts w:ascii="Arial" w:hAnsi="Arial"/>
+      <w:u w:val="none"/>
+    </w:rPr>
+  </w:style>
+  <w:style w:type="character" w:styleId="ListLabel99">
+    <w:name w:val="ListLabel 99"/>
+    <w:qFormat/>
+    <w:rPr>
+      <w:rFonts w:ascii="Arial" w:hAnsi="Arial" w:cs="Symbol"/>
+      <w:b/>
+    </w:rPr>
+  </w:style>
+  <w:style w:type="character" w:styleId="ListLabel100">
+    <w:name w:val="ListLabel 100"/>
+    <w:qFormat/>
+    <w:rPr>
+      <w:rFonts w:cs="Courier New"/>
+    </w:rPr>
+  </w:style>
+  <w:style w:type="character" w:styleId="ListLabel101">
+    <w:name w:val="ListLabel 101"/>
+    <w:qFormat/>
+    <w:rPr>
+      <w:rFonts w:cs="Wingdings"/>
+    </w:rPr>
+  </w:style>
+  <w:style w:type="character" w:styleId="ListLabel102">
+    <w:name w:val="ListLabel 102"/>
+    <w:qFormat/>
+    <w:rPr>
+      <w:rFonts w:ascii="Arial" w:hAnsi="Arial" w:cs="Arial"/>
+      <w:sz w:val="24"/>
+      <w:szCs w:val="24"/>
+    </w:rPr>
+  </w:style>
+  <w:style w:type="character" w:styleId="ListLabel103">
+    <w:name w:val="ListLabel 103"/>
+    <w:qFormat/>
+    <w:rPr>
+      <w:color w:val="00000A"/>
+    </w:rPr>
+  </w:style>
+  <w:style w:type="character" w:styleId="ListLabel104">
+    <w:name w:val="ListLabel 104"/>
+    <w:qFormat/>
+    <w:rPr>
+      <w:b w:val="false"/>
+      <w:bCs w:val="false"/>
+    </w:rPr>
+  </w:style>
+  <w:style w:type="character" w:styleId="ListLabel105">
+    <w:name w:val="ListLabel 105"/>
+    <w:qFormat/>
+    <w:rPr>
+      <w:rFonts w:ascii="Arial" w:hAnsi="Arial" w:cs="Arial"/>
+    </w:rPr>
+  </w:style>
+  <w:style w:type="character" w:styleId="ListLabel106">
+    <w:name w:val="ListLabel 106"/>
+    <w:qFormat/>
+    <w:rPr>
+      <w:u w:val="single"/>
+    </w:rPr>
+  </w:style>
+  <w:style w:type="character" w:styleId="ListLabel107">
+    <w:name w:val="ListLabel 107"/>
+    <w:qFormat/>
+    <w:rPr>
+      <w:rFonts w:ascii="Arial" w:hAnsi="Arial"/>
+      <w:u w:val="none"/>
+    </w:rPr>
+  </w:style>
   <w:style w:type="paragraph" w:styleId="Heading">
     <w:name w:val="Heading"/>
     <w:basedOn w:val="Normal"/>

</xml_diff>